<commit_message>
complete the fifth chapter
</commit_message>
<xml_diff>
--- a/CPrimerPlus.docx
+++ b/CPrimerPlus.docx
@@ -612,7 +612,20 @@
         <w:rPr>
           <w:rFonts w:hint="eastAsia"/>
         </w:rPr>
-        <w:t>系统将浮点常量当做double存储。</w:t>
+        <w:t>系统将</w:t>
+      </w:r>
+      <w:r>
+        <w:rPr>
+          <w:rFonts w:hint="eastAsia"/>
+          <w:color w:val="00B050"/>
+        </w:rPr>
+        <w:t>浮点常量当做double存储</w:t>
+      </w:r>
+      <w:r>
+        <w:rPr>
+          <w:rFonts w:hint="eastAsia"/>
+        </w:rPr>
+        <w:t>。</w:t>
       </w:r>
     </w:p>
     <w:p>
@@ -1298,6 +1311,7 @@
       <w:r>
         <w:rPr>
           <w:rFonts w:hint="eastAsia"/>
+          <w:color w:val="00B0F0"/>
         </w:rPr>
         <w:t>第四章 字符串和格式化输入/输出</w:t>
       </w:r>
@@ -2662,224 +2676,1047 @@
         </w:rPr>
         <w:t>）</w:t>
       </w:r>
+    </w:p>
+    <w:p>
+      <w:pPr>
+        <w:rPr>
+          <w:noProof/>
+        </w:rPr>
+      </w:pPr>
+      <w:r>
+        <w:rPr>
+          <w:noProof/>
+        </w:rPr>
+        <w:tab/>
+      </w:r>
+      <w:r>
+        <w:rPr>
+          <w:rFonts w:hint="eastAsia"/>
+          <w:noProof/>
+        </w:rPr>
+        <w:t>如scanf（“%d，%d”，&amp;a， &amp;b）</w:t>
+      </w:r>
+    </w:p>
+    <w:p>
+      <w:pPr>
+        <w:rPr>
+          <w:noProof/>
+        </w:rPr>
+      </w:pPr>
+      <w:r>
+        <w:rPr>
+          <w:rFonts w:hint="eastAsia"/>
+          <w:noProof/>
+        </w:rPr>
+        <w:t>格式化字符串中含有一个逗号，所以你输入的时候也应该有个逗号，否则会出现错误。</w:t>
+      </w:r>
+    </w:p>
+    <w:p>
+      <w:pPr>
+        <w:rPr>
+          <w:noProof/>
+        </w:rPr>
+      </w:pPr>
+      <w:r>
+        <w:rPr>
+          <w:rFonts w:hint="eastAsia"/>
+          <w:noProof/>
+        </w:rPr>
+        <w:t>输入第一个数的时候后面必须紧跟一个逗号。</w:t>
+      </w:r>
+    </w:p>
+    <w:p>
+      <w:pPr>
+        <w:rPr>
+          <w:noProof/>
+        </w:rPr>
+      </w:pPr>
+      <w:r>
+        <w:rPr>
+          <w:rFonts w:hint="eastAsia"/>
+          <w:noProof/>
+        </w:rPr>
+        <w:t>此例中逗号后面还有个空格，格式化字符串中的空格表示跳过下一个输入项之间的任何空格。</w:t>
+      </w:r>
+    </w:p>
+    <w:p>
+      <w:pPr>
+        <w:rPr>
+          <w:noProof/>
+        </w:rPr>
+      </w:pPr>
+      <w:r>
+        <w:rPr>
+          <w:rFonts w:hint="eastAsia"/>
+          <w:noProof/>
+        </w:rPr>
+        <w:t>你这样想。对于scanf中的格式化字符串中的内容</w:t>
+      </w:r>
+      <w:r>
+        <w:rPr>
+          <w:rFonts w:hint="eastAsia"/>
+          <w:noProof/>
+        </w:rPr>
+        <w:t>每一个东西在你的输入中都得有所体现。比如(</w:t>
+      </w:r>
+      <w:r>
+        <w:rPr>
+          <w:noProof/>
+        </w:rPr>
+        <w:t>“%d, %d”)</w:t>
+      </w:r>
+      <w:r>
+        <w:rPr>
+          <w:rFonts w:hint="eastAsia"/>
+          <w:noProof/>
+        </w:rPr>
+        <w:t>这样，你第一个就得得输入一个整数，整数后面必须得跟个逗号。逗号后面是个空格，所以你输入的时候什么空格、换行、制表符等等都可以算作格式化字符串中的空格，所以此时用户输入的时候在逗号后面完全可以跟空格、换行、制表符等。</w:t>
+      </w:r>
+    </w:p>
+    <w:p>
+      <w:r>
+        <w:rPr>
+          <w:rFonts w:hint="eastAsia"/>
+        </w:rPr>
+        <w:t>再比如(</w:t>
+      </w:r>
+      <w:r>
+        <w:t>“%c”)</w:t>
+      </w:r>
+      <w:r>
+        <w:rPr>
+          <w:rFonts w:hint="eastAsia"/>
+        </w:rPr>
+        <w:t>格式化字符中只有一个%c，那么上来无论是空格还是什么东西，他都直接读取输入中遇到的第一个字符。如果使用的是(“ %c”</w:t>
+      </w:r>
+      <w:r>
+        <w:t>)</w:t>
+      </w:r>
+      <w:r>
+        <w:rPr>
+          <w:rFonts w:hint="eastAsia"/>
+        </w:rPr>
+        <w:t>这种形式，你输入的话第一个得输入一个空格，然后才会读取输入中的字符。所以如果你这样写的话，scanf就会自动跳过前面空白字符，读取第一个非空白字符。</w:t>
+      </w:r>
+    </w:p>
+    <w:p>
+      <w:pPr>
+        <w:rPr>
+          <w:color w:val="FF0000"/>
+        </w:rPr>
+      </w:pPr>
+      <w:r>
+        <w:rPr>
+          <w:rFonts w:hint="eastAsia"/>
+          <w:color w:val="FF0000"/>
+        </w:rPr>
+        <w:t>你反正记着，scanf中的格式化说明符；里面的任何东西你在输入里面都得有对应</w:t>
+      </w:r>
+      <w:r>
+        <w:rPr>
+          <w:rFonts w:hint="eastAsia"/>
+          <w:color w:val="FF0000"/>
+        </w:rPr>
+        <w:t>。</w:t>
+      </w:r>
+    </w:p>
+    <w:p>
+      <w:pPr>
+        <w:rPr>
+          <w:color w:val="FF0000"/>
+        </w:rPr>
+      </w:pPr>
+    </w:p>
+    <w:p>
+      <w:r>
+        <w:rPr>
+          <w:rFonts w:hint="eastAsia"/>
+        </w:rPr>
+        <w:t>2</w:t>
+      </w:r>
+      <w:r>
+        <w:t>4</w:t>
+      </w:r>
+      <w:r>
+        <w:rPr>
+          <w:rFonts w:hint="eastAsia"/>
+        </w:rPr>
+        <w:t>、printf和scanf中*的使用</w:t>
+      </w:r>
+      <w:r>
+        <w:rPr>
+          <w:rFonts w:hint="eastAsia"/>
+        </w:rPr>
+        <w:t>（P</w:t>
+      </w:r>
+      <w:r>
+        <w:t>84</w:t>
+      </w:r>
+      <w:r>
+        <w:rPr>
+          <w:rFonts w:hint="eastAsia"/>
+        </w:rPr>
+        <w:t>）</w:t>
+      </w:r>
+    </w:p>
+    <w:p>
+      <w:r>
+        <w:tab/>
+      </w:r>
+      <w:r>
+        <w:rPr>
+          <w:rFonts w:hint="eastAsia"/>
+        </w:rPr>
+        <w:t>在printf中*使用表示字符宽度。这个字符宽度可以在程序中由你指定。如果使用*表示你还需要多指定参数，就是字符的宽度。</w:t>
+      </w:r>
+    </w:p>
+    <w:p>
+      <w:r>
+        <w:tab/>
+      </w:r>
+      <w:r>
+        <w:rPr>
+          <w:rFonts w:hint="eastAsia"/>
+        </w:rPr>
+        <w:t>在scanf中则是放在%和说明字符之间，他使函数跳过相应输入项</w:t>
+      </w:r>
+    </w:p>
+    <w:p/>
+    <w:p>
+      <w:pPr>
+        <w:jc w:val="center"/>
+        <w:rPr>
+          <w:color w:val="00B0F0"/>
+        </w:rPr>
+      </w:pPr>
+      <w:r>
+        <w:rPr>
+          <w:rFonts w:hint="eastAsia"/>
+          <w:color w:val="00B0F0"/>
+        </w:rPr>
+        <w:t>第五章</w:t>
+      </w:r>
+      <w:r>
+        <w:rPr>
+          <w:color w:val="00B0F0"/>
+        </w:rPr>
+        <w:tab/>
+      </w:r>
+      <w:r>
+        <w:rPr>
+          <w:rFonts w:hint="eastAsia"/>
+          <w:color w:val="00B0F0"/>
+        </w:rPr>
+        <w:t>运算符、表达式和语句</w:t>
+      </w:r>
+    </w:p>
+    <w:p/>
+    <w:p>
+      <w:r>
+        <w:rPr>
+          <w:rFonts w:hint="eastAsia"/>
+        </w:rPr>
+        <w:t>2</w:t>
+      </w:r>
+      <w:r>
+        <w:t>5</w:t>
+      </w:r>
+      <w:r>
+        <w:rPr>
+          <w:rFonts w:hint="eastAsia"/>
+        </w:rPr>
+        <w:t>、除法运算符（P</w:t>
+      </w:r>
+      <w:r>
+        <w:t>92</w:t>
+      </w:r>
+      <w:r>
+        <w:rPr>
+          <w:rFonts w:hint="eastAsia"/>
+        </w:rPr>
+        <w:t>）</w:t>
+      </w:r>
+    </w:p>
+    <w:p>
+      <w:r>
+        <w:tab/>
+      </w:r>
+      <w:r>
+        <w:rPr>
+          <w:rFonts w:hint="eastAsia"/>
+        </w:rPr>
+        <w:t>整型数的除法运算符和浮点数的除法运算符有很大差别。浮点类型的除法运算得到一个浮点数结果。而整型数运算得到一个整数结果。整数不能有小数。整数除法的小数部分都被丢弃，这称之为截尾。</w:t>
+      </w:r>
+    </w:p>
+    <w:p>
+      <w:r>
+        <w:tab/>
+      </w:r>
+      <w:r>
+        <w:rPr>
+          <w:rFonts w:hint="eastAsia"/>
+        </w:rPr>
+        <w:t>正常情况下应避免混合类型的运算。对于负数的截尾，C</w:t>
+      </w:r>
+      <w:r>
+        <w:t>99</w:t>
+      </w:r>
+      <w:r>
+        <w:rPr>
+          <w:rFonts w:hint="eastAsia"/>
+        </w:rPr>
+        <w:t>之后-</w:t>
+      </w:r>
+      <w:r>
+        <w:t>3.8</w:t>
+      </w:r>
+      <w:r>
+        <w:rPr>
+          <w:rFonts w:hint="eastAsia"/>
+        </w:rPr>
+        <w:t>截尾成-</w:t>
+      </w:r>
+      <w:r>
+        <w:t>3.</w:t>
+      </w:r>
+    </w:p>
+    <w:p/>
+    <w:p>
+      <w:r>
+        <w:t>26</w:t>
+      </w:r>
+      <w:r>
+        <w:rPr>
+          <w:rFonts w:hint="eastAsia"/>
+        </w:rPr>
+        <w:t>、运算符的优先级（P</w:t>
+      </w:r>
+      <w:r>
+        <w:t>93</w:t>
+      </w:r>
+      <w:r>
+        <w:rPr>
+          <w:rFonts w:hint="eastAsia"/>
+        </w:rPr>
+        <w:t>）</w:t>
+      </w:r>
+    </w:p>
+    <w:p>
+      <w:r>
+        <w:tab/>
+      </w:r>
+      <w:r>
+        <w:rPr>
+          <w:rFonts w:hint="eastAsia"/>
+        </w:rPr>
+        <w:t>如果两个运算符优先级相同，且共享一个操作数，会根据他们在与剧中出现的顺序不同执行他们。对于大多数的运算符，改顺序是从左到右的</w:t>
+      </w:r>
+      <w:r>
+        <w:rPr>
+          <w:rFonts w:hint="eastAsia"/>
+        </w:rPr>
+        <w:t>。（=是一个例外）。</w:t>
+      </w:r>
+    </w:p>
+    <w:p>
+      <w:r>
+        <w:tab/>
+      </w:r>
+      <w:r>
+        <w:rPr>
+          <w:rFonts w:hint="eastAsia"/>
+        </w:rPr>
+        <w:t>如果两个运算符优先级相同，但是不共享一个操作数，如y</w:t>
+      </w:r>
+      <w:r>
+        <w:t xml:space="preserve"> </w:t>
+      </w:r>
+      <w:r>
+        <w:rPr>
+          <w:rFonts w:hint="eastAsia"/>
+        </w:rPr>
+        <w:t>=</w:t>
+      </w:r>
+      <w:r>
+        <w:t xml:space="preserve"> 6</w:t>
+      </w:r>
+      <w:r>
+        <w:rPr>
+          <w:rFonts w:hint="eastAsia"/>
+        </w:rPr>
+        <w:t>*</w:t>
+      </w:r>
+      <w:r>
+        <w:t xml:space="preserve">12 </w:t>
+      </w:r>
+      <w:r>
+        <w:rPr>
+          <w:rFonts w:hint="eastAsia"/>
+        </w:rPr>
+        <w:t>+</w:t>
+      </w:r>
+      <w:r>
+        <w:t>5</w:t>
+      </w:r>
+      <w:r>
+        <w:rPr>
+          <w:rFonts w:hint="eastAsia"/>
+        </w:rPr>
+        <w:t>*</w:t>
+      </w:r>
+      <w:r>
+        <w:t>20</w:t>
+      </w:r>
+      <w:r>
+        <w:rPr>
+          <w:rFonts w:hint="eastAsia"/>
+        </w:rPr>
+        <w:t>；</w:t>
+      </w:r>
+    </w:p>
+    <w:p>
+      <w:r>
+        <w:rPr>
+          <w:rFonts w:hint="eastAsia"/>
+        </w:rPr>
+        <w:t>这个时候，计算机就将运算顺序由程序员决定。可以通过括号来决定谁先谁后。哪一种方式最适合当前的硬件就用哪一种。</w:t>
+      </w:r>
+    </w:p>
+    <w:p/>
+    <w:p>
+      <w:r>
+        <w:rPr>
+          <w:rFonts w:hint="eastAsia"/>
+        </w:rPr>
+        <w:t>2</w:t>
+      </w:r>
+      <w:r>
+        <w:t>7</w:t>
+      </w:r>
+      <w:r>
+        <w:rPr>
+          <w:rFonts w:hint="eastAsia"/>
+        </w:rPr>
+        <w:t>、sizeof运算符（P</w:t>
+      </w:r>
+      <w:r>
+        <w:t>95</w:t>
+      </w:r>
+      <w:r>
+        <w:rPr>
+          <w:rFonts w:hint="eastAsia"/>
+        </w:rPr>
+        <w:t>）</w:t>
+      </w:r>
+    </w:p>
+    <w:p>
+      <w:r>
+        <w:tab/>
+      </w:r>
+      <w:r>
+        <w:rPr>
+          <w:rFonts w:hint="eastAsia"/>
+        </w:rPr>
+        <w:t>sizeof运算符是以字节为单位返回其操作数的大小。（字节的单位是根据char类型的大小定的）。</w:t>
+      </w:r>
+      <w:r>
+        <w:t>C</w:t>
+      </w:r>
+      <w:r>
+        <w:rPr>
+          <w:rFonts w:hint="eastAsia"/>
+        </w:rPr>
+        <w:t>规定sizeof返回size</w:t>
+      </w:r>
+      <w:r>
+        <w:t>_t</w:t>
+      </w:r>
+      <w:r>
+        <w:rPr>
+          <w:rFonts w:hint="eastAsia"/>
+        </w:rPr>
+        <w:t>类型的值。这个size</w:t>
+      </w:r>
+      <w:r>
+        <w:t>_</w:t>
+      </w:r>
+      <w:r>
+        <w:rPr>
+          <w:rFonts w:hint="eastAsia"/>
+        </w:rPr>
+        <w:t>t类型是C语言通过typedef定义</w:t>
+      </w:r>
+      <w:r>
+        <w:rPr>
+          <w:rFonts w:hint="eastAsia"/>
+        </w:rPr>
+        <w:lastRenderedPageBreak/>
+        <w:t>的。如同int</w:t>
+      </w:r>
+      <w:r>
+        <w:t>32_t</w:t>
+      </w:r>
+      <w:r>
+        <w:rPr>
+          <w:rFonts w:hint="eastAsia"/>
+        </w:rPr>
+        <w:t>这样的，都在头文件里面定义。同样的，在printf中，也有专门针对size</w:t>
+      </w:r>
+      <w:r>
+        <w:t>_t</w:t>
+      </w:r>
+      <w:r>
+        <w:rPr>
+          <w:rFonts w:hint="eastAsia"/>
+        </w:rPr>
+        <w:t>的格式说明符%zd。</w:t>
+      </w:r>
+    </w:p>
+    <w:p/>
+    <w:p>
+      <w:r>
+        <w:rPr>
+          <w:rFonts w:hint="eastAsia"/>
+        </w:rPr>
+        <w:t>2</w:t>
+      </w:r>
+      <w:r>
+        <w:t>8</w:t>
+      </w:r>
+      <w:r>
+        <w:rPr>
+          <w:rFonts w:hint="eastAsia"/>
+        </w:rPr>
+        <w:t>、取模运算符%（P</w:t>
+      </w:r>
+      <w:r>
+        <w:t>96</w:t>
+      </w:r>
+      <w:r>
+        <w:rPr>
+          <w:rFonts w:hint="eastAsia"/>
+        </w:rPr>
+        <w:t>）</w:t>
+      </w:r>
+    </w:p>
+    <w:p>
+      <w:r>
+        <w:tab/>
+      </w:r>
+      <w:r>
+        <w:rPr>
+          <w:rFonts w:hint="eastAsia"/>
+        </w:rPr>
+        <w:t>不能对浮点数使用取模运算符。取模运算符只能对整型数使用</w:t>
+      </w:r>
+    </w:p>
+    <w:p>
+      <w:pPr>
+        <w:rPr>
+          <w:rFonts w:hint="eastAsia"/>
+        </w:rPr>
+      </w:pPr>
+      <w:r>
+        <w:rPr>
+          <w:rFonts w:hint="eastAsia"/>
+        </w:rPr>
+        <w:t>取模运算符的第一个操作数为负数，则最后的结果为负数。如果为正数，则最终的结果为正数。</w:t>
+      </w:r>
+    </w:p>
+    <w:p/>
+    <w:p>
+      <w:r>
+        <w:t>29</w:t>
+      </w:r>
+      <w:r>
+        <w:rPr>
+          <w:rFonts w:hint="eastAsia"/>
+        </w:rPr>
+        <w:t>、增量运算符（P</w:t>
+      </w:r>
+      <w:r>
+        <w:t>98</w:t>
+      </w:r>
+      <w:r>
+        <w:rPr>
+          <w:rFonts w:hint="eastAsia"/>
+        </w:rPr>
+        <w:t>）</w:t>
+      </w:r>
+    </w:p>
+    <w:p>
+      <w:r>
+        <w:tab/>
+      </w:r>
+      <w:r>
+        <w:rPr>
+          <w:rFonts w:hint="eastAsia"/>
+        </w:rPr>
+        <w:t>增量运算符有两大优点，一是使程序更加整洁，增加可读性。二是增量运算符通常产生更高效的机器语言代码。因为它与实际的机器语言指令类似。</w:t>
+      </w:r>
+    </w:p>
+    <w:p/>
+    <w:p>
+      <w:r>
+        <w:rPr>
+          <w:rFonts w:hint="eastAsia"/>
+        </w:rPr>
+        <w:t>增量运算符使用过程中的注意事项，应当避免在程序中使用那种前缀形势和后缀行驶不同效果的代码。</w:t>
+      </w:r>
+    </w:p>
+    <w:p>
+      <w:r>
+        <w:rPr>
+          <w:rFonts w:hint="eastAsia"/>
+        </w:rPr>
+        <w:t>例如，不要将赋值=和增量预算符++一起使用。形如b</w:t>
+      </w:r>
+      <w:r>
+        <w:t xml:space="preserve"> </w:t>
+      </w:r>
+      <w:r>
+        <w:rPr>
+          <w:rFonts w:hint="eastAsia"/>
+        </w:rPr>
+        <w:t>=</w:t>
+      </w:r>
+      <w:r>
+        <w:t xml:space="preserve"> </w:t>
+      </w:r>
+      <w:r>
+        <w:rPr>
+          <w:rFonts w:hint="eastAsia"/>
+        </w:rPr>
+        <w:t>++i；这种形式。</w:t>
+      </w:r>
+    </w:p>
+    <w:p/>
+    <w:p>
+      <w:r>
+        <w:rPr>
+          <w:rFonts w:hint="eastAsia"/>
+        </w:rPr>
+        <w:t>增量运算符和减量运算符具有很高的运算级别，除了圆括号比他们高之外，就没有比他们运算优先级更高的。</w:t>
+      </w:r>
+    </w:p>
+    <w:p/>
+    <w:p>
+      <w:r>
+        <w:rPr>
+          <w:rFonts w:hint="eastAsia"/>
+        </w:rPr>
+        <w:t>增量运算符的使用原则</w:t>
+      </w:r>
+    </w:p>
+    <w:p>
+      <w:pPr>
+        <w:pStyle w:val="a7"/>
+        <w:numPr>
+          <w:ilvl w:val="0"/>
+          <w:numId w:val="2"/>
+        </w:numPr>
+        <w:ind w:firstLineChars="0"/>
+      </w:pPr>
+      <w:r>
+        <w:rPr>
+          <w:rFonts w:hint="eastAsia"/>
+        </w:rPr>
+        <w:t>如果一个变量出现在同一个函数的多个参数中时，不要增量或者减量运算符用在它上面。</w:t>
+      </w:r>
+    </w:p>
+    <w:p>
+      <w:pPr>
+        <w:pStyle w:val="a7"/>
+        <w:numPr>
+          <w:ilvl w:val="0"/>
+          <w:numId w:val="2"/>
+        </w:numPr>
+        <w:ind w:firstLineChars="0"/>
+      </w:pPr>
+      <w:r>
+        <w:rPr>
+          <w:rFonts w:hint="eastAsia"/>
+        </w:rPr>
+        <w:t>当一个变量多次出现在一个表达式里时，不要将增量或减量运算用在它上面。</w:t>
+      </w:r>
+    </w:p>
+    <w:p/>
+    <w:p>
+      <w:r>
+        <w:rPr>
+          <w:rFonts w:hint="eastAsia"/>
+        </w:rPr>
+        <w:t>3</w:t>
+      </w:r>
+      <w:r>
+        <w:t>0</w:t>
+      </w:r>
+      <w:r>
+        <w:rPr>
+          <w:rFonts w:hint="eastAsia"/>
+        </w:rPr>
+        <w:t>、表达式和语句（P</w:t>
+      </w:r>
+      <w:r>
+        <w:t>102 P105</w:t>
+      </w:r>
+      <w:r>
+        <w:rPr>
+          <w:rFonts w:hint="eastAsia"/>
+        </w:rPr>
+        <w:t>）</w:t>
+      </w:r>
+    </w:p>
+    <w:p>
+      <w:r>
+        <w:tab/>
+      </w:r>
+      <w:r>
+        <w:rPr>
+          <w:rFonts w:hint="eastAsia"/>
+        </w:rPr>
+        <w:t>表达式是由操作数和运算符组成的。最简单的表达式只有一个变量或者一个常量而没有运算符。</w:t>
+      </w:r>
+    </w:p>
+    <w:p>
+      <w:r>
+        <w:rPr>
+          <w:rFonts w:hint="eastAsia"/>
+        </w:rPr>
+        <w:t>C的一个重要属性就是每个表达式都有一个值。</w:t>
+      </w:r>
+    </w:p>
+    <w:p/>
+    <w:p>
+      <w:pPr>
+        <w:ind w:firstLine="420"/>
+      </w:pPr>
+      <w:r>
+        <w:rPr>
+          <w:rFonts w:hint="eastAsia"/>
+        </w:rPr>
+        <w:t>语句是一条完整的计算机指令，在C中，语句用结束处的分号标识。语句是构成程序的基本成分。有简单语句和复合语句之分。语句包括</w:t>
+      </w:r>
+      <w:r>
+        <w:rPr>
+          <w:rFonts w:hint="eastAsia"/>
+        </w:rPr>
+        <w:t>：</w:t>
+      </w:r>
+    </w:p>
+    <w:p>
+      <w:r>
+        <w:rPr>
+          <w:rFonts w:hint="eastAsia"/>
+        </w:rPr>
+        <w:t>声明语句、赋值语句、函数调用语句、结构化语句（while（</w:t>
+      </w:r>
+      <w:r>
+        <w:rPr>
+          <w:rFonts w:hint="eastAsia"/>
+        </w:rPr>
+        <w:t>toes</w:t>
+      </w:r>
+      <w:r>
+        <w:t>&gt;2</w:t>
+      </w:r>
+      <w:r>
+        <w:rPr>
+          <w:rFonts w:hint="eastAsia"/>
+        </w:rPr>
+        <w:t>）</w:t>
+      </w:r>
+      <w:r>
+        <w:rPr>
+          <w:rFonts w:hint="eastAsia"/>
+        </w:rPr>
+        <w:t xml:space="preserve"> toes</w:t>
+      </w:r>
+      <w:r>
+        <w:t xml:space="preserve"> </w:t>
+      </w:r>
+      <w:r>
+        <w:rPr>
+          <w:rFonts w:hint="eastAsia"/>
+        </w:rPr>
+        <w:t>=</w:t>
+      </w:r>
+      <w:r>
+        <w:t xml:space="preserve"> </w:t>
+      </w:r>
+      <w:r>
+        <w:rPr>
+          <w:rFonts w:hint="eastAsia"/>
+        </w:rPr>
+        <w:t>toes</w:t>
+      </w:r>
+      <w:r>
+        <w:t xml:space="preserve"> </w:t>
+      </w:r>
+      <w:r>
+        <w:rPr>
+          <w:rFonts w:hint="eastAsia"/>
+        </w:rPr>
+        <w:t>+</w:t>
+      </w:r>
+      <w:r>
+        <w:t>2</w:t>
+      </w:r>
+      <w:r>
+        <w:rPr>
+          <w:rFonts w:hint="eastAsia"/>
+        </w:rPr>
+        <w:t>；</w:t>
+      </w:r>
+      <w:r>
+        <w:rPr>
+          <w:rFonts w:hint="eastAsia"/>
+        </w:rPr>
+        <w:t>）</w:t>
+      </w:r>
+    </w:p>
+    <w:p>
+      <w:r>
+        <w:rPr>
+          <w:rFonts w:hint="eastAsia"/>
+        </w:rPr>
+        <w:t>空语句；复合语句或者称之为代码块（block）。</w:t>
+      </w:r>
+    </w:p>
+    <w:p/>
+    <w:p>
+      <w:r>
+        <w:rPr>
+          <w:rFonts w:hint="eastAsia"/>
+        </w:rPr>
+        <w:t>3</w:t>
+      </w:r>
+      <w:r>
+        <w:t>1</w:t>
+      </w:r>
+      <w:r>
+        <w:rPr>
+          <w:rFonts w:hint="eastAsia"/>
+        </w:rPr>
+        <w:t>副作用和顺序点（P</w:t>
+      </w:r>
+      <w:r>
+        <w:t>103</w:t>
+      </w:r>
+      <w:r>
+        <w:rPr>
+          <w:rFonts w:hint="eastAsia"/>
+        </w:rPr>
+        <w:t>）</w:t>
+      </w:r>
+    </w:p>
+    <w:p>
+      <w:r>
+        <w:tab/>
+      </w:r>
+      <w:r>
+        <w:rPr>
+          <w:rFonts w:hint="eastAsia"/>
+        </w:rPr>
+        <w:t>从C的角度看，他的主要目的是对表达式求值。每个表达式都有个值。对于一个赋值语句，C的主要目的是计算表达的值，其副作用是给这个变量赋值。</w:t>
+      </w:r>
+    </w:p>
+    <w:p>
+      <w:r>
+        <w:rPr>
+          <w:rFonts w:hint="eastAsia"/>
+        </w:rPr>
+        <w:t>一个顺序点是程序执行中的一点</w:t>
+      </w:r>
+      <w:r>
+        <w:rPr>
+          <w:rFonts w:hint="eastAsia"/>
+        </w:rPr>
+        <w:t>；在该点处，所有的副作用都在进入下一步前被计算。在C中，语句里面的分号标志了一个顺序点，他意味着在一个语句中赋值运算符、增量运算符、以及减量运算符所做的全部改变必须在程序进入下一个语句之前发生。并且任何一个完整的表达式的结束也是一个顺序点。</w:t>
+      </w:r>
+    </w:p>
+    <w:p/>
+    <w:p>
+      <w:r>
+        <w:rPr>
+          <w:rFonts w:hint="eastAsia"/>
+        </w:rPr>
+        <w:t>完整的表达式是这样一个表达式，他不是一个更大的表达式的子表达式。</w:t>
+      </w:r>
+    </w:p>
+    <w:p>
+      <w:r>
+        <w:rPr>
+          <w:rFonts w:hint="eastAsia"/>
+        </w:rPr>
+        <w:t>如while（guests++</w:t>
+      </w:r>
+      <w:r>
+        <w:t>&gt;10</w:t>
+      </w:r>
+      <w:r>
+        <w:rPr>
+          <w:rFonts w:hint="eastAsia"/>
+        </w:rPr>
+        <w:t>）</w:t>
+      </w:r>
+    </w:p>
+    <w:p>
+      <w:r>
+        <w:t>Printf(“%d”,guests);</w:t>
+      </w:r>
+    </w:p>
+    <w:p>
+      <w:r>
+        <w:lastRenderedPageBreak/>
+        <w:t>While</w:t>
+      </w:r>
+      <w:r>
+        <w:rPr>
+          <w:rFonts w:hint="eastAsia"/>
+        </w:rPr>
+        <w:t>的循环条件判断是一个完整的表达式，所以在进入下一个完整表达式之前，增量运算符的计算应该已经完成，故printf所打印的变量值应该为增加过后的变量值。</w:t>
+      </w:r>
+    </w:p>
+    <w:p/>
+    <w:p>
+      <w:r>
+        <w:rPr>
+          <w:rFonts w:hint="eastAsia"/>
+        </w:rPr>
+        <w:t>3</w:t>
+      </w:r>
+      <w:r>
+        <w:t>2</w:t>
+      </w:r>
+      <w:r>
+        <w:rPr>
+          <w:rFonts w:hint="eastAsia"/>
+        </w:rPr>
+        <w:t>、类型转换（</w:t>
+      </w:r>
+      <w:r>
+        <w:t>P105</w:t>
+      </w:r>
+      <w:r>
+        <w:rPr>
+          <w:rFonts w:hint="eastAsia"/>
+        </w:rPr>
+        <w:t>）</w:t>
+      </w:r>
+    </w:p>
+    <w:p>
+      <w:r>
+        <w:tab/>
+      </w:r>
+      <w:r>
+        <w:rPr>
+          <w:rFonts w:hint="eastAsia"/>
+        </w:rPr>
+        <w:t>类型转换有以下几条原则</w:t>
+      </w:r>
+    </w:p>
+    <w:p>
+      <w:pPr>
+        <w:pStyle w:val="a7"/>
+        <w:numPr>
+          <w:ilvl w:val="0"/>
+          <w:numId w:val="3"/>
+        </w:numPr>
+        <w:ind w:firstLineChars="0"/>
+      </w:pPr>
+      <w:r>
+        <w:rPr>
+          <w:rFonts w:hint="eastAsia"/>
+        </w:rPr>
+        <w:t>当出现在表达式中时，有符号和无符号的char和short类型都能自动转换为int，在需要的情况下，将自动转换成unsigned</w:t>
+      </w:r>
+      <w:r>
+        <w:t xml:space="preserve"> </w:t>
+      </w:r>
+      <w:r>
+        <w:rPr>
+          <w:rFonts w:hint="eastAsia"/>
+        </w:rPr>
+        <w:t>char</w:t>
+      </w:r>
+      <w:r>
+        <w:t xml:space="preserve"> </w:t>
+      </w:r>
+      <w:r>
+        <w:rPr>
+          <w:rFonts w:hint="eastAsia"/>
+        </w:rPr>
+        <w:t>（如果short</w:t>
+      </w:r>
+      <w:r>
+        <w:t xml:space="preserve"> </w:t>
+      </w:r>
+      <w:r>
+        <w:rPr>
+          <w:rFonts w:hint="eastAsia"/>
+        </w:rPr>
+        <w:t>和int具有相同的大小时）反正按照能满足条件下的最高标准转化。那个级别更高就转化成那个。</w:t>
+      </w:r>
+    </w:p>
+    <w:p>
+      <w:pPr>
+        <w:pStyle w:val="a7"/>
+        <w:numPr>
+          <w:ilvl w:val="0"/>
+          <w:numId w:val="3"/>
+        </w:numPr>
+        <w:ind w:firstLineChars="0"/>
+      </w:pPr>
+      <w:r>
+        <w:rPr>
+          <w:rFonts w:hint="eastAsia"/>
+        </w:rPr>
+        <w:t>当做为函数的参数被传递时，char</w:t>
+      </w:r>
+      <w:r>
+        <w:t xml:space="preserve"> </w:t>
+      </w:r>
+      <w:r>
+        <w:rPr>
+          <w:rFonts w:hint="eastAsia"/>
+        </w:rPr>
+        <w:t>和short会被转换成int</w:t>
+      </w:r>
+      <w:r>
+        <w:t xml:space="preserve"> </w:t>
+      </w:r>
+      <w:r>
+        <w:rPr>
+          <w:rFonts w:hint="eastAsia"/>
+        </w:rPr>
+        <w:t>而flooat则被转换成double</w:t>
+      </w:r>
+    </w:p>
+    <w:p/>
+    <w:p>
+      <w:pPr>
+        <w:rPr>
+          <w:rFonts w:hint="eastAsia"/>
+          <w:color w:val="FF0000"/>
+        </w:rPr>
+      </w:pPr>
+      <w:r>
+        <w:rPr>
+          <w:rFonts w:hint="eastAsia"/>
+          <w:color w:val="FF0000"/>
+        </w:rPr>
+        <w:t>数据类型的提升往往是平滑且无害的，但是降级会导致真正的问题。</w:t>
+      </w:r>
+      <w:r>
+        <w:rPr>
+          <w:rFonts w:hint="eastAsia"/>
+          <w:color w:val="FF0000"/>
+        </w:rPr>
+        <w:t>写程序时宁可数据类型提升也不要让数据类型降级。</w:t>
+      </w:r>
       <w:bookmarkStart w:id="0" w:name="_GoBack"/>
       <w:bookmarkEnd w:id="0"/>
-    </w:p>
-    <w:p>
-      <w:pPr>
-        <w:rPr>
-          <w:noProof/>
-        </w:rPr>
-      </w:pPr>
-      <w:r>
-        <w:rPr>
-          <w:noProof/>
-        </w:rPr>
-        <w:tab/>
-      </w:r>
-      <w:r>
-        <w:rPr>
-          <w:rFonts w:hint="eastAsia"/>
-          <w:noProof/>
-        </w:rPr>
-        <w:t>如scanf（“%d，%d”，&amp;a， &amp;b）</w:t>
-      </w:r>
-    </w:p>
-    <w:p>
-      <w:pPr>
-        <w:rPr>
-          <w:noProof/>
-        </w:rPr>
-      </w:pPr>
-      <w:r>
-        <w:rPr>
-          <w:rFonts w:hint="eastAsia"/>
-          <w:noProof/>
-        </w:rPr>
-        <w:t>格式化字符串中含有一个逗号，所以你输入的时候也应该有个逗号，否则会出现错误。</w:t>
-      </w:r>
-    </w:p>
-    <w:p>
-      <w:pPr>
-        <w:rPr>
-          <w:noProof/>
-        </w:rPr>
-      </w:pPr>
-      <w:r>
-        <w:rPr>
-          <w:rFonts w:hint="eastAsia"/>
-          <w:noProof/>
-        </w:rPr>
-        <w:t>输入第一个数的时候后面必须紧跟一个逗号。</w:t>
-      </w:r>
-    </w:p>
-    <w:p>
-      <w:pPr>
-        <w:rPr>
-          <w:noProof/>
-        </w:rPr>
-      </w:pPr>
-      <w:r>
-        <w:rPr>
-          <w:rFonts w:hint="eastAsia"/>
-          <w:noProof/>
-        </w:rPr>
-        <w:t>此例中逗号后面还有个空格，格式化字符串中的空格表示跳过下一个输入项之间的任何空格。</w:t>
-      </w:r>
-    </w:p>
-    <w:p>
-      <w:pPr>
-        <w:rPr>
-          <w:noProof/>
-        </w:rPr>
-      </w:pPr>
-      <w:r>
-        <w:rPr>
-          <w:rFonts w:hint="eastAsia"/>
-          <w:noProof/>
-        </w:rPr>
-        <w:t>你这样想。对于scanf中的格式化字符串中的内容</w:t>
-      </w:r>
-      <w:r>
-        <w:rPr>
-          <w:rFonts w:hint="eastAsia"/>
-          <w:noProof/>
-        </w:rPr>
-        <w:t>每一个东西在你的输入中都得有所体现。比如(</w:t>
-      </w:r>
-      <w:r>
-        <w:rPr>
-          <w:noProof/>
-        </w:rPr>
-        <w:t>“%d, %d”)</w:t>
-      </w:r>
-      <w:r>
-        <w:rPr>
-          <w:rFonts w:hint="eastAsia"/>
-          <w:noProof/>
-        </w:rPr>
-        <w:t>这样，你第一个就得得输入一个整数，整数后面必须得跟个逗号。逗号后面是个空格，所以你输入的时候什么空格、换行、制表符等等都可以算作格式化字符串中的空格，所以此时用户输入的时候在逗号后面完全可以跟空格、换行、制表符等。</w:t>
-      </w:r>
-    </w:p>
-    <w:p>
-      <w:r>
-        <w:rPr>
-          <w:rFonts w:hint="eastAsia"/>
-        </w:rPr>
-        <w:t>再比如(</w:t>
-      </w:r>
-      <w:r>
-        <w:t>“%c”)</w:t>
-      </w:r>
-      <w:r>
-        <w:rPr>
-          <w:rFonts w:hint="eastAsia"/>
-        </w:rPr>
-        <w:t>格式化字符中只有一个%c，那么上来无论是空格还是什么东西，他都直接读取输入中遇到的第一个字符。如果使用的是(“ %c”</w:t>
-      </w:r>
-      <w:r>
-        <w:t>)</w:t>
-      </w:r>
-      <w:r>
-        <w:rPr>
-          <w:rFonts w:hint="eastAsia"/>
-        </w:rPr>
-        <w:t>这种形式，你输入的话第一个得输入一个空格，然后才会读取输入中的字符。所以如果你这样写的话，scanf就会自动跳过前面空白字符，读取第一个非空白字符。</w:t>
-      </w:r>
-    </w:p>
-    <w:p>
-      <w:pPr>
-        <w:rPr>
-          <w:color w:val="FF0000"/>
-        </w:rPr>
-      </w:pPr>
-      <w:r>
-        <w:rPr>
-          <w:rFonts w:hint="eastAsia"/>
-          <w:color w:val="FF0000"/>
-        </w:rPr>
-        <w:t>你反正记着，scanf中的格式化说明符；里面的任何东西你在输入里面都得有对应</w:t>
-      </w:r>
-      <w:r>
-        <w:rPr>
-          <w:rFonts w:hint="eastAsia"/>
-          <w:color w:val="FF0000"/>
-        </w:rPr>
-        <w:t>。</w:t>
-      </w:r>
-    </w:p>
-    <w:p>
-      <w:pPr>
-        <w:rPr>
-          <w:color w:val="FF0000"/>
-        </w:rPr>
-      </w:pPr>
-    </w:p>
-    <w:p>
-      <w:r>
-        <w:rPr>
-          <w:rFonts w:hint="eastAsia"/>
-        </w:rPr>
-        <w:t>2</w:t>
-      </w:r>
-      <w:r>
-        <w:t>4</w:t>
-      </w:r>
-      <w:r>
-        <w:rPr>
-          <w:rFonts w:hint="eastAsia"/>
-        </w:rPr>
-        <w:t>、printf和scanf中*的使用</w:t>
-      </w:r>
-      <w:r>
-        <w:rPr>
-          <w:rFonts w:hint="eastAsia"/>
-        </w:rPr>
-        <w:t>（P</w:t>
-      </w:r>
-      <w:r>
-        <w:t>84</w:t>
-      </w:r>
-      <w:r>
-        <w:rPr>
-          <w:rFonts w:hint="eastAsia"/>
-        </w:rPr>
-        <w:t>）</w:t>
-      </w:r>
-    </w:p>
-    <w:p>
-      <w:r>
-        <w:tab/>
-      </w:r>
-      <w:r>
-        <w:rPr>
-          <w:rFonts w:hint="eastAsia"/>
-        </w:rPr>
-        <w:t>在printf中*使用表示字符宽度。这个字符宽度可以在程序中由你指定。如果使用*表示你还需要多指定参数，就是字符的宽度。</w:t>
-      </w:r>
-    </w:p>
-    <w:p>
-      <w:pPr>
-        <w:rPr>
-          <w:rFonts w:hint="eastAsia"/>
-        </w:rPr>
-      </w:pPr>
-      <w:r>
-        <w:tab/>
-      </w:r>
-      <w:r>
-        <w:rPr>
-          <w:rFonts w:hint="eastAsia"/>
-        </w:rPr>
-        <w:t>在scanf中则是放在%和说明字符之间，他使函数跳过相应输入项</w:t>
-      </w:r>
-    </w:p>
-    <w:p>
-      <w:pPr>
-        <w:rPr>
-          <w:rFonts w:hint="eastAsia"/>
-        </w:rPr>
-      </w:pPr>
     </w:p>
     <w:sectPr>
       <w:pgSz w:w="11906" w:h="16838"/>
@@ -2932,10 +3769,10 @@
 <file path=word/numbering.xml><?xml version="1.0" encoding="utf-8"?>
 <w:numbering xmlns:wpc="http://schemas.microsoft.com/office/word/2010/wordprocessingCanvas" xmlns:cx="http://schemas.microsoft.com/office/drawing/2014/chartex" xmlns:mc="http://schemas.openxmlformats.org/markup-compatibility/2006" xmlns:o="urn:schemas-microsoft-com:office:office" xmlns:r="http://schemas.openxmlformats.org/officeDocument/2006/relationships" xmlns:m="http://schemas.openxmlformats.org/officeDocument/2006/math" xmlns:v="urn:schemas-microsoft-com:vml" xmlns:wp14="http://schemas.microsoft.com/office/word/2010/wordprocessingDrawing" xmlns:wp="http://schemas.openxmlformats.org/drawingml/2006/wordprocessingDrawing" xmlns:w10="urn:schemas-microsoft-com:office:word" xmlns:w="http://schemas.openxmlformats.org/wordprocessingml/2006/main" xmlns:w14="http://schemas.microsoft.com/office/word/2010/wordml" xmlns:w15="http://schemas.microsoft.com/office/word/2012/wordml" xmlns:w16se="http://schemas.microsoft.com/office/word/2015/wordml/symex" xmlns:wpg="http://schemas.microsoft.com/office/word/2010/wordprocessingGroup" xmlns:wpi="http://schemas.microsoft.com/office/word/2010/wordprocessingInk" xmlns:wne="http://schemas.microsoft.com/office/word/2006/wordml" xmlns:wps="http://schemas.microsoft.com/office/word/2010/wordprocessingShape" mc:Ignorable="w14 w15 w16se wp14">
   <w:abstractNum w:abstractNumId="0" w15:restartNumberingAfterBreak="0">
-    <w:nsid w:val="50F91EA8"/>
+    <w:nsid w:val="09261E02"/>
     <w:multiLevelType w:val="hybridMultilevel"/>
-    <w:tmpl w:val="8362AE22"/>
-    <w:lvl w:ilvl="0" w:tplc="9454D56E">
+    <w:tmpl w:val="749E5A3C"/>
+    <w:lvl w:ilvl="0" w:tplc="B34CFD28">
       <w:start w:val="1"/>
       <w:numFmt w:val="decimal"/>
       <w:lvlText w:val="%1、"/>
@@ -3020,7 +3857,191 @@
       </w:pPr>
     </w:lvl>
   </w:abstractNum>
+  <w:abstractNum w:abstractNumId="1" w15:restartNumberingAfterBreak="0">
+    <w:nsid w:val="48EA6C50"/>
+    <w:multiLevelType w:val="hybridMultilevel"/>
+    <w:tmpl w:val="156AFAE0"/>
+    <w:lvl w:ilvl="0" w:tplc="CECCE782">
+      <w:start w:val="1"/>
+      <w:numFmt w:val="decimal"/>
+      <w:lvlText w:val="%1、"/>
+      <w:lvlJc w:val="left"/>
+      <w:pPr>
+        <w:ind w:left="360" w:hanging="360"/>
+      </w:pPr>
+      <w:rPr>
+        <w:rFonts w:hint="default"/>
+      </w:rPr>
+    </w:lvl>
+    <w:lvl w:ilvl="1" w:tplc="04090019" w:tentative="1">
+      <w:start w:val="1"/>
+      <w:numFmt w:val="lowerLetter"/>
+      <w:lvlText w:val="%2)"/>
+      <w:lvlJc w:val="left"/>
+      <w:pPr>
+        <w:ind w:left="840" w:hanging="420"/>
+      </w:pPr>
+    </w:lvl>
+    <w:lvl w:ilvl="2" w:tplc="0409001B" w:tentative="1">
+      <w:start w:val="1"/>
+      <w:numFmt w:val="lowerRoman"/>
+      <w:lvlText w:val="%3."/>
+      <w:lvlJc w:val="right"/>
+      <w:pPr>
+        <w:ind w:left="1260" w:hanging="420"/>
+      </w:pPr>
+    </w:lvl>
+    <w:lvl w:ilvl="3" w:tplc="0409000F" w:tentative="1">
+      <w:start w:val="1"/>
+      <w:numFmt w:val="decimal"/>
+      <w:lvlText w:val="%4."/>
+      <w:lvlJc w:val="left"/>
+      <w:pPr>
+        <w:ind w:left="1680" w:hanging="420"/>
+      </w:pPr>
+    </w:lvl>
+    <w:lvl w:ilvl="4" w:tplc="04090019" w:tentative="1">
+      <w:start w:val="1"/>
+      <w:numFmt w:val="lowerLetter"/>
+      <w:lvlText w:val="%5)"/>
+      <w:lvlJc w:val="left"/>
+      <w:pPr>
+        <w:ind w:left="2100" w:hanging="420"/>
+      </w:pPr>
+    </w:lvl>
+    <w:lvl w:ilvl="5" w:tplc="0409001B" w:tentative="1">
+      <w:start w:val="1"/>
+      <w:numFmt w:val="lowerRoman"/>
+      <w:lvlText w:val="%6."/>
+      <w:lvlJc w:val="right"/>
+      <w:pPr>
+        <w:ind w:left="2520" w:hanging="420"/>
+      </w:pPr>
+    </w:lvl>
+    <w:lvl w:ilvl="6" w:tplc="0409000F" w:tentative="1">
+      <w:start w:val="1"/>
+      <w:numFmt w:val="decimal"/>
+      <w:lvlText w:val="%7."/>
+      <w:lvlJc w:val="left"/>
+      <w:pPr>
+        <w:ind w:left="2940" w:hanging="420"/>
+      </w:pPr>
+    </w:lvl>
+    <w:lvl w:ilvl="7" w:tplc="04090019" w:tentative="1">
+      <w:start w:val="1"/>
+      <w:numFmt w:val="lowerLetter"/>
+      <w:lvlText w:val="%8)"/>
+      <w:lvlJc w:val="left"/>
+      <w:pPr>
+        <w:ind w:left="3360" w:hanging="420"/>
+      </w:pPr>
+    </w:lvl>
+    <w:lvl w:ilvl="8" w:tplc="0409001B" w:tentative="1">
+      <w:start w:val="1"/>
+      <w:numFmt w:val="lowerRoman"/>
+      <w:lvlText w:val="%9."/>
+      <w:lvlJc w:val="right"/>
+      <w:pPr>
+        <w:ind w:left="3780" w:hanging="420"/>
+      </w:pPr>
+    </w:lvl>
+  </w:abstractNum>
+  <w:abstractNum w:abstractNumId="2" w15:restartNumberingAfterBreak="0">
+    <w:nsid w:val="50F91EA8"/>
+    <w:multiLevelType w:val="hybridMultilevel"/>
+    <w:tmpl w:val="8362AE22"/>
+    <w:lvl w:ilvl="0" w:tplc="9454D56E">
+      <w:start w:val="1"/>
+      <w:numFmt w:val="decimal"/>
+      <w:lvlText w:val="%1、"/>
+      <w:lvlJc w:val="left"/>
+      <w:pPr>
+        <w:ind w:left="360" w:hanging="360"/>
+      </w:pPr>
+      <w:rPr>
+        <w:rFonts w:hint="default"/>
+      </w:rPr>
+    </w:lvl>
+    <w:lvl w:ilvl="1" w:tplc="04090019" w:tentative="1">
+      <w:start w:val="1"/>
+      <w:numFmt w:val="lowerLetter"/>
+      <w:lvlText w:val="%2)"/>
+      <w:lvlJc w:val="left"/>
+      <w:pPr>
+        <w:ind w:left="840" w:hanging="420"/>
+      </w:pPr>
+    </w:lvl>
+    <w:lvl w:ilvl="2" w:tplc="0409001B" w:tentative="1">
+      <w:start w:val="1"/>
+      <w:numFmt w:val="lowerRoman"/>
+      <w:lvlText w:val="%3."/>
+      <w:lvlJc w:val="right"/>
+      <w:pPr>
+        <w:ind w:left="1260" w:hanging="420"/>
+      </w:pPr>
+    </w:lvl>
+    <w:lvl w:ilvl="3" w:tplc="0409000F" w:tentative="1">
+      <w:start w:val="1"/>
+      <w:numFmt w:val="decimal"/>
+      <w:lvlText w:val="%4."/>
+      <w:lvlJc w:val="left"/>
+      <w:pPr>
+        <w:ind w:left="1680" w:hanging="420"/>
+      </w:pPr>
+    </w:lvl>
+    <w:lvl w:ilvl="4" w:tplc="04090019" w:tentative="1">
+      <w:start w:val="1"/>
+      <w:numFmt w:val="lowerLetter"/>
+      <w:lvlText w:val="%5)"/>
+      <w:lvlJc w:val="left"/>
+      <w:pPr>
+        <w:ind w:left="2100" w:hanging="420"/>
+      </w:pPr>
+    </w:lvl>
+    <w:lvl w:ilvl="5" w:tplc="0409001B" w:tentative="1">
+      <w:start w:val="1"/>
+      <w:numFmt w:val="lowerRoman"/>
+      <w:lvlText w:val="%6."/>
+      <w:lvlJc w:val="right"/>
+      <w:pPr>
+        <w:ind w:left="2520" w:hanging="420"/>
+      </w:pPr>
+    </w:lvl>
+    <w:lvl w:ilvl="6" w:tplc="0409000F" w:tentative="1">
+      <w:start w:val="1"/>
+      <w:numFmt w:val="decimal"/>
+      <w:lvlText w:val="%7."/>
+      <w:lvlJc w:val="left"/>
+      <w:pPr>
+        <w:ind w:left="2940" w:hanging="420"/>
+      </w:pPr>
+    </w:lvl>
+    <w:lvl w:ilvl="7" w:tplc="04090019" w:tentative="1">
+      <w:start w:val="1"/>
+      <w:numFmt w:val="lowerLetter"/>
+      <w:lvlText w:val="%8)"/>
+      <w:lvlJc w:val="left"/>
+      <w:pPr>
+        <w:ind w:left="3360" w:hanging="420"/>
+      </w:pPr>
+    </w:lvl>
+    <w:lvl w:ilvl="8" w:tplc="0409001B" w:tentative="1">
+      <w:start w:val="1"/>
+      <w:numFmt w:val="lowerRoman"/>
+      <w:lvlText w:val="%9."/>
+      <w:lvlJc w:val="right"/>
+      <w:pPr>
+        <w:ind w:left="3780" w:hanging="420"/>
+      </w:pPr>
+    </w:lvl>
+  </w:abstractNum>
   <w:num w:numId="1">
+    <w:abstractNumId w:val="2"/>
+  </w:num>
+  <w:num w:numId="2">
+    <w:abstractNumId w:val="1"/>
+  </w:num>
+  <w:num w:numId="3">
     <w:abstractNumId w:val="0"/>
   </w:num>
 </w:numbering>

</xml_diff>